<commit_message>
Added fixes of remarks
</commit_message>
<xml_diff>
--- a/Анализ на Facebook.docx
+++ b/Анализ на Facebook.docx
@@ -99,12 +99,12 @@
                 <wp:extent cx="2432685" cy="268605"/>
                 <wp:effectExtent b="0" l="0" r="0" t="0"/>
                 <wp:wrapNone/>
-                <wp:docPr id="2120053976" name="image18.png"/>
+                <wp:docPr id="2120053976" name="image20.png"/>
                 <a:graphic>
                   <a:graphicData uri="http://schemas.openxmlformats.org/drawingml/2006/picture">
                     <pic:pic>
                       <pic:nvPicPr>
-                        <pic:cNvPr id="0" name="image18.png"/>
+                        <pic:cNvPr id="0" name="image20.png"/>
                         <pic:cNvPicPr preferRelativeResize="0"/>
                       </pic:nvPicPr>
                       <pic:blipFill>
@@ -241,12 +241,12 @@
                 <wp:extent cx="571500" cy="510540"/>
                 <wp:effectExtent b="0" l="0" r="0" t="0"/>
                 <wp:wrapNone/>
-                <wp:docPr id="2120053975" name="image4.png"/>
+                <wp:docPr id="2120053975" name="image5.png"/>
                 <a:graphic>
                   <a:graphicData uri="http://schemas.openxmlformats.org/drawingml/2006/picture">
                     <pic:pic>
                       <pic:nvPicPr>
-                        <pic:cNvPr id="0" name="image4.png"/>
+                        <pic:cNvPr id="0" name="image5.png"/>
                         <pic:cNvPicPr preferRelativeResize="0"/>
                       </pic:nvPicPr>
                       <pic:blipFill>
@@ -507,12 +507,12 @@
                 <wp:extent cx="5221605" cy="847725"/>
                 <wp:effectExtent b="0" l="0" r="0" t="0"/>
                 <wp:wrapNone/>
-                <wp:docPr id="2120053977" name="image20.png"/>
+                <wp:docPr id="2120053977" name="image21.png"/>
                 <a:graphic>
                   <a:graphicData uri="http://schemas.openxmlformats.org/drawingml/2006/picture">
                     <pic:pic>
                       <pic:nvPicPr>
-                        <pic:cNvPr id="0" name="image20.png"/>
+                        <pic:cNvPr id="0" name="image21.png"/>
                         <pic:cNvPicPr preferRelativeResize="0"/>
                       </pic:nvPicPr>
                       <pic:blipFill>
@@ -2672,12 +2672,12 @@
           <wp:inline distB="0" distT="0" distL="0" distR="0">
             <wp:extent cx="6739461" cy="3089533"/>
             <wp:effectExtent b="0" l="0" r="0" t="0"/>
-            <wp:docPr descr="A screenshot of a computer&#10;&#10;Description automatically generated" id="2120053990" name="image3.png"/>
+            <wp:docPr descr="A screenshot of a computer&#10;&#10;Description automatically generated" id="2120053992" name="image4.png"/>
             <a:graphic>
               <a:graphicData uri="http://schemas.openxmlformats.org/drawingml/2006/picture">
                 <pic:pic>
                   <pic:nvPicPr>
-                    <pic:cNvPr descr="A screenshot of a computer&#10;&#10;Description automatically generated" id="0" name="image3.png"/>
+                    <pic:cNvPr descr="A screenshot of a computer&#10;&#10;Description automatically generated" id="0" name="image4.png"/>
                     <pic:cNvPicPr preferRelativeResize="0"/>
                   </pic:nvPicPr>
                   <pic:blipFill>
@@ -2821,12 +2821,12 @@
           <wp:inline distB="0" distT="0" distL="0" distR="0">
             <wp:extent cx="3492014" cy="2987612"/>
             <wp:effectExtent b="0" l="0" r="0" t="0"/>
-            <wp:docPr id="2120053989" name="image8.png"/>
+            <wp:docPr id="2120053991" name="image3.png"/>
             <a:graphic>
               <a:graphicData uri="http://schemas.openxmlformats.org/drawingml/2006/picture">
                 <pic:pic>
                   <pic:nvPicPr>
-                    <pic:cNvPr id="0" name="image8.png"/>
+                    <pic:cNvPr id="0" name="image3.png"/>
                     <pic:cNvPicPr preferRelativeResize="0"/>
                   </pic:nvPicPr>
                   <pic:blipFill>
@@ -2996,12 +2996,12 @@
           <wp:inline distB="0" distT="0" distL="0" distR="0">
             <wp:extent cx="3666052" cy="2608226"/>
             <wp:effectExtent b="0" l="0" r="0" t="0"/>
-            <wp:docPr descr="A screenshot of a computer&#10;&#10;Description automatically generated" id="2120053992" name="image5.png"/>
+            <wp:docPr descr="A screenshot of a computer&#10;&#10;Description automatically generated" id="2120053994" name="image2.png"/>
             <a:graphic>
               <a:graphicData uri="http://schemas.openxmlformats.org/drawingml/2006/picture">
                 <pic:pic>
                   <pic:nvPicPr>
-                    <pic:cNvPr descr="A screenshot of a computer&#10;&#10;Description automatically generated" id="0" name="image5.png"/>
+                    <pic:cNvPr descr="A screenshot of a computer&#10;&#10;Description automatically generated" id="0" name="image2.png"/>
                     <pic:cNvPicPr preferRelativeResize="0"/>
                   </pic:nvPicPr>
                   <pic:blipFill>
@@ -3165,7 +3165,7 @@
           <wp:inline distB="0" distT="0" distL="0" distR="0">
             <wp:extent cx="6277999" cy="1595514"/>
             <wp:effectExtent b="0" l="0" r="0" t="0"/>
-            <wp:docPr descr="A screenshot of a computer&#10;&#10;Description automatically generated" id="2120053991" name="image6.png"/>
+            <wp:docPr descr="A screenshot of a computer&#10;&#10;Description automatically generated" id="2120053993" name="image6.png"/>
             <a:graphic>
               <a:graphicData uri="http://schemas.openxmlformats.org/drawingml/2006/picture">
                 <pic:pic>
@@ -3260,12 +3260,12 @@
           <wp:inline distB="0" distT="0" distL="0" distR="0">
             <wp:extent cx="5787891" cy="1685962"/>
             <wp:effectExtent b="0" l="0" r="0" t="0"/>
-            <wp:docPr descr="A screenshot of a computer&#10;&#10;Description automatically generated" id="2120053994" name="image7.png"/>
+            <wp:docPr descr="A screenshot of a computer&#10;&#10;Description automatically generated" id="2120053996" name="image25.png"/>
             <a:graphic>
               <a:graphicData uri="http://schemas.openxmlformats.org/drawingml/2006/picture">
                 <pic:pic>
                   <pic:nvPicPr>
-                    <pic:cNvPr descr="A screenshot of a computer&#10;&#10;Description automatically generated" id="0" name="image7.png"/>
+                    <pic:cNvPr descr="A screenshot of a computer&#10;&#10;Description automatically generated" id="0" name="image25.png"/>
                     <pic:cNvPicPr preferRelativeResize="0"/>
                   </pic:nvPicPr>
                   <pic:blipFill>
@@ -3355,12 +3355,12 @@
           <wp:inline distB="0" distT="0" distL="0" distR="0">
             <wp:extent cx="5600984" cy="890223"/>
             <wp:effectExtent b="0" l="0" r="0" t="0"/>
-            <wp:docPr descr="A screenshot of a computer&#10;&#10;Description automatically generated" id="2120053993" name="image2.png"/>
+            <wp:docPr descr="A screenshot of a computer&#10;&#10;Description automatically generated" id="2120053995" name="image8.png"/>
             <a:graphic>
               <a:graphicData uri="http://schemas.openxmlformats.org/drawingml/2006/picture">
                 <pic:pic>
                   <pic:nvPicPr>
-                    <pic:cNvPr descr="A screenshot of a computer&#10;&#10;Description automatically generated" id="0" name="image2.png"/>
+                    <pic:cNvPr descr="A screenshot of a computer&#10;&#10;Description automatically generated" id="0" name="image8.png"/>
                     <pic:cNvPicPr preferRelativeResize="0"/>
                   </pic:nvPicPr>
                   <pic:blipFill>
@@ -3487,7 +3487,7 @@
           <wp:inline distB="0" distT="0" distL="0" distR="0">
             <wp:extent cx="6274404" cy="4051007"/>
             <wp:effectExtent b="0" l="0" r="0" t="0"/>
-            <wp:docPr descr="A screenshot of a computer&#10;&#10;Description automatically generated" id="2120053996" name="image9.png"/>
+            <wp:docPr descr="A screenshot of a computer&#10;&#10;Description automatically generated" id="2120053998" name="image9.png"/>
             <a:graphic>
               <a:graphicData uri="http://schemas.openxmlformats.org/drawingml/2006/picture">
                 <pic:pic>
@@ -3667,20 +3667,20 @@
       <w:r>
         <w:rPr/>
         <w:drawing>
-          <wp:inline distB="0" distT="0" distL="0" distR="0">
-            <wp:extent cx="5911417" cy="3060925"/>
+          <wp:inline distB="114300" distT="114300" distL="114300" distR="114300">
+            <wp:extent cx="5760410" cy="1892300"/>
             <wp:effectExtent b="0" l="0" r="0" t="0"/>
-            <wp:docPr descr="A screenshot of a computer&#10;&#10;Description automatically generated" id="2120053995" name="image13.png"/>
+            <wp:docPr id="2120053981" name="image24.png"/>
             <a:graphic>
               <a:graphicData uri="http://schemas.openxmlformats.org/drawingml/2006/picture">
                 <pic:pic>
                   <pic:nvPicPr>
-                    <pic:cNvPr descr="A screenshot of a computer&#10;&#10;Description automatically generated" id="0" name="image13.png"/>
+                    <pic:cNvPr id="0" name="image24.png"/>
                     <pic:cNvPicPr preferRelativeResize="0"/>
                   </pic:nvPicPr>
                   <pic:blipFill>
                     <a:blip r:embed="rId19"/>
-                    <a:srcRect b="11032" l="16313" r="31105" t="40565"/>
+                    <a:srcRect b="0" l="0" r="0" t="0"/>
                     <a:stretch>
                       <a:fillRect/>
                     </a:stretch>
@@ -3688,7 +3688,7 @@
                   <pic:spPr>
                     <a:xfrm>
                       <a:off x="0" y="0"/>
-                      <a:ext cx="5911417" cy="3060925"/>
+                      <a:ext cx="5760410" cy="1892300"/>
                     </a:xfrm>
                     <a:prstGeom prst="rect"/>
                     <a:ln/>
@@ -3956,12 +3956,12 @@
           <wp:inline distB="114300" distT="114300" distL="114300" distR="114300">
             <wp:extent cx="5772468" cy="1141289"/>
             <wp:effectExtent b="0" l="0" r="0" t="0"/>
-            <wp:docPr id="2120053986" name="image15.png"/>
+            <wp:docPr id="2120053988" name="image11.png"/>
             <a:graphic>
               <a:graphicData uri="http://schemas.openxmlformats.org/drawingml/2006/picture">
                 <pic:pic>
                   <pic:nvPicPr>
-                    <pic:cNvPr id="0" name="image15.png"/>
+                    <pic:cNvPr id="0" name="image11.png"/>
                     <pic:cNvPicPr preferRelativeResize="0"/>
                   </pic:nvPicPr>
                   <pic:blipFill>
@@ -4029,7 +4029,7 @@
           <wp:inline distB="114300" distT="114300" distL="114300" distR="114300">
             <wp:extent cx="5762625" cy="1947215"/>
             <wp:effectExtent b="0" l="0" r="0" t="0"/>
-            <wp:docPr id="2120053981" name="image16.png"/>
+            <wp:docPr id="2120053982" name="image16.png"/>
             <a:graphic>
               <a:graphicData uri="http://schemas.openxmlformats.org/drawingml/2006/picture">
                 <pic:pic>
@@ -4091,15 +4091,13 @@
         <w:spacing w:after="200" w:line="240" w:lineRule="auto"/>
         <w:rPr>
           <w:rFonts w:ascii="Times New Roman" w:cs="Times New Roman" w:eastAsia="Times New Roman" w:hAnsi="Times New Roman"/>
-          <w:color w:val="0e2841"/>
-          <w:sz w:val="28"/>
-          <w:szCs w:val="28"/>
-        </w:rPr>
-      </w:pPr>
-      <w:r>
-        <w:rPr>
-          <w:rFonts w:ascii="Times New Roman" w:cs="Times New Roman" w:eastAsia="Times New Roman" w:hAnsi="Times New Roman"/>
-          <w:color w:val="0e2841"/>
+          <w:sz w:val="28"/>
+          <w:szCs w:val="28"/>
+        </w:rPr>
+      </w:pPr>
+      <w:r>
+        <w:rPr>
+          <w:rFonts w:ascii="Times New Roman" w:cs="Times New Roman" w:eastAsia="Times New Roman" w:hAnsi="Times New Roman"/>
           <w:sz w:val="28"/>
           <w:szCs w:val="28"/>
           <w:rtl w:val="0"/>
@@ -4110,7 +4108,6 @@
         <w:rPr>
           <w:rFonts w:ascii="Times New Roman" w:cs="Times New Roman" w:eastAsia="Times New Roman" w:hAnsi="Times New Roman"/>
           <w:b w:val="1"/>
-          <w:color w:val="0e2841"/>
           <w:sz w:val="28"/>
           <w:szCs w:val="28"/>
           <w:rtl w:val="0"/>
@@ -4120,7 +4117,6 @@
       <w:r>
         <w:rPr>
           <w:rFonts w:ascii="Times New Roman" w:cs="Times New Roman" w:eastAsia="Times New Roman" w:hAnsi="Times New Roman"/>
-          <w:color w:val="0e2841"/>
           <w:sz w:val="28"/>
           <w:szCs w:val="28"/>
           <w:rtl w:val="0"/>
@@ -4161,12 +4157,12 @@
           <wp:inline distB="114300" distT="114300" distL="114300" distR="114300">
             <wp:extent cx="5760410" cy="1028700"/>
             <wp:effectExtent b="0" l="0" r="0" t="0"/>
-            <wp:docPr id="2120053988" name="image11.png"/>
+            <wp:docPr id="2120053990" name="image10.png"/>
             <a:graphic>
               <a:graphicData uri="http://schemas.openxmlformats.org/drawingml/2006/picture">
                 <pic:pic>
                   <pic:nvPicPr>
-                    <pic:cNvPr id="0" name="image11.png"/>
+                    <pic:cNvPr id="0" name="image10.png"/>
                     <pic:cNvPicPr preferRelativeResize="0"/>
                   </pic:nvPicPr>
                   <pic:blipFill>
@@ -4240,12 +4236,12 @@
           <wp:inline distB="114300" distT="114300" distL="114300" distR="114300">
             <wp:extent cx="5760410" cy="2120900"/>
             <wp:effectExtent b="0" l="0" r="0" t="0"/>
-            <wp:docPr id="2120053984" name="image21.png"/>
+            <wp:docPr id="2120053986" name="image17.png"/>
             <a:graphic>
               <a:graphicData uri="http://schemas.openxmlformats.org/drawingml/2006/picture">
                 <pic:pic>
                   <pic:nvPicPr>
-                    <pic:cNvPr id="0" name="image21.png"/>
+                    <pic:cNvPr id="0" name="image17.png"/>
                     <pic:cNvPicPr preferRelativeResize="0"/>
                   </pic:nvPicPr>
                   <pic:blipFill>
@@ -4302,15 +4298,13 @@
         <w:spacing w:after="200" w:line="240" w:lineRule="auto"/>
         <w:rPr>
           <w:rFonts w:ascii="Times New Roman" w:cs="Times New Roman" w:eastAsia="Times New Roman" w:hAnsi="Times New Roman"/>
-          <w:color w:val="0e2841"/>
-          <w:sz w:val="28"/>
-          <w:szCs w:val="28"/>
-        </w:rPr>
-      </w:pPr>
-      <w:r>
-        <w:rPr>
-          <w:rFonts w:ascii="Times New Roman" w:cs="Times New Roman" w:eastAsia="Times New Roman" w:hAnsi="Times New Roman"/>
-          <w:color w:val="0e2841"/>
+          <w:sz w:val="28"/>
+          <w:szCs w:val="28"/>
+        </w:rPr>
+      </w:pPr>
+      <w:r>
+        <w:rPr>
+          <w:rFonts w:ascii="Times New Roman" w:cs="Times New Roman" w:eastAsia="Times New Roman" w:hAnsi="Times New Roman"/>
           <w:sz w:val="28"/>
           <w:szCs w:val="28"/>
           <w:rtl w:val="0"/>
@@ -4321,7 +4315,6 @@
         <w:rPr>
           <w:rFonts w:ascii="Times New Roman" w:cs="Times New Roman" w:eastAsia="Times New Roman" w:hAnsi="Times New Roman"/>
           <w:b w:val="1"/>
-          <w:color w:val="0e2841"/>
           <w:sz w:val="28"/>
           <w:szCs w:val="28"/>
           <w:rtl w:val="0"/>
@@ -4331,7 +4324,6 @@
       <w:r>
         <w:rPr>
           <w:rFonts w:ascii="Times New Roman" w:cs="Times New Roman" w:eastAsia="Times New Roman" w:hAnsi="Times New Roman"/>
-          <w:color w:val="0e2841"/>
           <w:sz w:val="28"/>
           <w:szCs w:val="28"/>
           <w:rtl w:val="0"/>
@@ -4342,7 +4334,6 @@
         <w:rPr>
           <w:rFonts w:ascii="Times New Roman" w:cs="Times New Roman" w:eastAsia="Times New Roman" w:hAnsi="Times New Roman"/>
           <w:b w:val="1"/>
-          <w:color w:val="0e2841"/>
           <w:sz w:val="28"/>
           <w:szCs w:val="28"/>
           <w:rtl w:val="0"/>
@@ -4352,7 +4343,6 @@
       <w:r>
         <w:rPr>
           <w:rFonts w:ascii="Times New Roman" w:cs="Times New Roman" w:eastAsia="Times New Roman" w:hAnsi="Times New Roman"/>
-          <w:color w:val="0e2841"/>
           <w:sz w:val="28"/>
           <w:szCs w:val="28"/>
           <w:rtl w:val="0"/>
@@ -4363,7 +4353,6 @@
         <w:rPr>
           <w:rFonts w:ascii="Times New Roman" w:cs="Times New Roman" w:eastAsia="Times New Roman" w:hAnsi="Times New Roman"/>
           <w:b w:val="1"/>
-          <w:color w:val="0e2841"/>
           <w:sz w:val="28"/>
           <w:szCs w:val="28"/>
           <w:rtl w:val="0"/>
@@ -4373,7 +4362,6 @@
       <w:r>
         <w:rPr>
           <w:rFonts w:ascii="Times New Roman" w:cs="Times New Roman" w:eastAsia="Times New Roman" w:hAnsi="Times New Roman"/>
-          <w:color w:val="0e2841"/>
           <w:sz w:val="28"/>
           <w:szCs w:val="28"/>
           <w:rtl w:val="0"/>
@@ -4384,7 +4372,6 @@
         <w:rPr>
           <w:rFonts w:ascii="Times New Roman" w:cs="Times New Roman" w:eastAsia="Times New Roman" w:hAnsi="Times New Roman"/>
           <w:b w:val="1"/>
-          <w:color w:val="0e2841"/>
           <w:sz w:val="28"/>
           <w:szCs w:val="28"/>
           <w:rtl w:val="0"/>
@@ -4394,7 +4381,6 @@
       <w:r>
         <w:rPr>
           <w:rFonts w:ascii="Times New Roman" w:cs="Times New Roman" w:eastAsia="Times New Roman" w:hAnsi="Times New Roman"/>
-          <w:color w:val="0e2841"/>
           <w:sz w:val="28"/>
           <w:szCs w:val="28"/>
           <w:rtl w:val="0"/>
@@ -4405,7 +4391,6 @@
         <w:rPr>
           <w:rFonts w:ascii="Times New Roman" w:cs="Times New Roman" w:eastAsia="Times New Roman" w:hAnsi="Times New Roman"/>
           <w:b w:val="1"/>
-          <w:color w:val="0e2841"/>
           <w:sz w:val="28"/>
           <w:szCs w:val="28"/>
           <w:rtl w:val="0"/>
@@ -4415,7 +4400,6 @@
       <w:r>
         <w:rPr>
           <w:rFonts w:ascii="Times New Roman" w:cs="Times New Roman" w:eastAsia="Times New Roman" w:hAnsi="Times New Roman"/>
-          <w:color w:val="0e2841"/>
           <w:sz w:val="28"/>
           <w:szCs w:val="28"/>
           <w:rtl w:val="0"/>
@@ -4444,7 +4428,7 @@
           <wp:inline distB="114300" distT="114300" distL="114300" distR="114300">
             <wp:extent cx="5760410" cy="1117600"/>
             <wp:effectExtent b="0" l="0" r="0" t="0"/>
-            <wp:docPr id="2120053987" name="image12.png"/>
+            <wp:docPr id="2120053989" name="image12.png"/>
             <a:graphic>
               <a:graphicData uri="http://schemas.openxmlformats.org/drawingml/2006/picture">
                 <pic:pic>
@@ -4522,12 +4506,12 @@
           <wp:inline distB="114300" distT="114300" distL="114300" distR="114300">
             <wp:extent cx="5760410" cy="2108200"/>
             <wp:effectExtent b="0" l="0" r="0" t="0"/>
-            <wp:docPr id="2120053978" name="image17.png"/>
+            <wp:docPr id="2120053978" name="image15.png"/>
             <a:graphic>
               <a:graphicData uri="http://schemas.openxmlformats.org/drawingml/2006/picture">
                 <pic:pic>
                   <pic:nvPicPr>
-                    <pic:cNvPr id="0" name="image17.png"/>
+                    <pic:cNvPr id="0" name="image15.png"/>
                     <pic:cNvPicPr preferRelativeResize="0"/>
                   </pic:nvPicPr>
                   <pic:blipFill>
@@ -4584,15 +4568,13 @@
         <w:spacing w:after="200" w:line="240" w:lineRule="auto"/>
         <w:rPr>
           <w:rFonts w:ascii="Times New Roman" w:cs="Times New Roman" w:eastAsia="Times New Roman" w:hAnsi="Times New Roman"/>
-          <w:color w:val="0e2841"/>
-          <w:sz w:val="28"/>
-          <w:szCs w:val="28"/>
-        </w:rPr>
-      </w:pPr>
-      <w:r>
-        <w:rPr>
-          <w:rFonts w:ascii="Times New Roman" w:cs="Times New Roman" w:eastAsia="Times New Roman" w:hAnsi="Times New Roman"/>
-          <w:color w:val="0e2841"/>
+          <w:sz w:val="28"/>
+          <w:szCs w:val="28"/>
+        </w:rPr>
+      </w:pPr>
+      <w:r>
+        <w:rPr>
+          <w:rFonts w:ascii="Times New Roman" w:cs="Times New Roman" w:eastAsia="Times New Roman" w:hAnsi="Times New Roman"/>
           <w:sz w:val="28"/>
           <w:szCs w:val="28"/>
           <w:rtl w:val="0"/>
@@ -4603,7 +4585,6 @@
         <w:rPr>
           <w:rFonts w:ascii="Times New Roman" w:cs="Times New Roman" w:eastAsia="Times New Roman" w:hAnsi="Times New Roman"/>
           <w:b w:val="1"/>
-          <w:color w:val="0e2841"/>
           <w:sz w:val="28"/>
           <w:szCs w:val="28"/>
           <w:rtl w:val="0"/>
@@ -4613,7 +4594,6 @@
       <w:r>
         <w:rPr>
           <w:rFonts w:ascii="Times New Roman" w:cs="Times New Roman" w:eastAsia="Times New Roman" w:hAnsi="Times New Roman"/>
-          <w:color w:val="0e2841"/>
           <w:sz w:val="28"/>
           <w:szCs w:val="28"/>
           <w:rtl w:val="0"/>
@@ -4624,7 +4604,6 @@
         <w:rPr>
           <w:rFonts w:ascii="Times New Roman" w:cs="Times New Roman" w:eastAsia="Times New Roman" w:hAnsi="Times New Roman"/>
           <w:b w:val="1"/>
-          <w:color w:val="0e2841"/>
           <w:sz w:val="28"/>
           <w:szCs w:val="28"/>
           <w:rtl w:val="0"/>
@@ -4634,7 +4613,6 @@
       <w:r>
         <w:rPr>
           <w:rFonts w:ascii="Times New Roman" w:cs="Times New Roman" w:eastAsia="Times New Roman" w:hAnsi="Times New Roman"/>
-          <w:color w:val="0e2841"/>
           <w:sz w:val="28"/>
           <w:szCs w:val="28"/>
           <w:rtl w:val="0"/>
@@ -4645,7 +4623,6 @@
         <w:rPr>
           <w:rFonts w:ascii="Times New Roman" w:cs="Times New Roman" w:eastAsia="Times New Roman" w:hAnsi="Times New Roman"/>
           <w:b w:val="1"/>
-          <w:color w:val="0e2841"/>
           <w:sz w:val="28"/>
           <w:szCs w:val="28"/>
           <w:rtl w:val="0"/>
@@ -4655,7 +4632,6 @@
       <w:r>
         <w:rPr>
           <w:rFonts w:ascii="Times New Roman" w:cs="Times New Roman" w:eastAsia="Times New Roman" w:hAnsi="Times New Roman"/>
-          <w:color w:val="0e2841"/>
           <w:sz w:val="28"/>
           <w:szCs w:val="28"/>
           <w:rtl w:val="0"/>
@@ -4666,7 +4642,6 @@
         <w:rPr>
           <w:rFonts w:ascii="Times New Roman" w:cs="Times New Roman" w:eastAsia="Times New Roman" w:hAnsi="Times New Roman"/>
           <w:b w:val="1"/>
-          <w:color w:val="0e2841"/>
           <w:sz w:val="28"/>
           <w:szCs w:val="28"/>
           <w:rtl w:val="0"/>
@@ -4676,7 +4651,6 @@
       <w:r>
         <w:rPr>
           <w:rFonts w:ascii="Times New Roman" w:cs="Times New Roman" w:eastAsia="Times New Roman" w:hAnsi="Times New Roman"/>
-          <w:color w:val="0e2841"/>
           <w:sz w:val="28"/>
           <w:szCs w:val="28"/>
           <w:rtl w:val="0"/>
@@ -4687,7 +4661,6 @@
         <w:rPr>
           <w:rFonts w:ascii="Times New Roman" w:cs="Times New Roman" w:eastAsia="Times New Roman" w:hAnsi="Times New Roman"/>
           <w:b w:val="1"/>
-          <w:color w:val="0e2841"/>
           <w:sz w:val="28"/>
           <w:szCs w:val="28"/>
           <w:rtl w:val="0"/>
@@ -4697,7 +4670,6 @@
       <w:r>
         <w:rPr>
           <w:rFonts w:ascii="Times New Roman" w:cs="Times New Roman" w:eastAsia="Times New Roman" w:hAnsi="Times New Roman"/>
-          <w:color w:val="0e2841"/>
           <w:sz w:val="28"/>
           <w:szCs w:val="28"/>
           <w:rtl w:val="0"/>
@@ -4738,12 +4710,12 @@
           <wp:inline distB="114300" distT="114300" distL="114300" distR="114300">
             <wp:extent cx="5760410" cy="1498600"/>
             <wp:effectExtent b="0" l="0" r="0" t="0"/>
-            <wp:docPr id="2120053985" name="image14.png"/>
+            <wp:docPr id="2120053987" name="image18.png"/>
             <a:graphic>
               <a:graphicData uri="http://schemas.openxmlformats.org/drawingml/2006/picture">
                 <pic:pic>
                   <pic:nvPicPr>
-                    <pic:cNvPr id="0" name="image14.png"/>
+                    <pic:cNvPr id="0" name="image18.png"/>
                     <pic:cNvPicPr preferRelativeResize="0"/>
                   </pic:nvPicPr>
                   <pic:blipFill>
@@ -4817,12 +4789,12 @@
           <wp:inline distB="114300" distT="114300" distL="114300" distR="114300">
             <wp:extent cx="5760410" cy="2044700"/>
             <wp:effectExtent b="0" l="0" r="0" t="0"/>
-            <wp:docPr id="2120053983" name="image19.png"/>
+            <wp:docPr id="2120053985" name="image14.png"/>
             <a:graphic>
               <a:graphicData uri="http://schemas.openxmlformats.org/drawingml/2006/picture">
                 <pic:pic>
                   <pic:nvPicPr>
-                    <pic:cNvPr id="0" name="image19.png"/>
+                    <pic:cNvPr id="0" name="image14.png"/>
                     <pic:cNvPicPr preferRelativeResize="0"/>
                   </pic:nvPicPr>
                   <pic:blipFill>
@@ -4926,6 +4898,121 @@
         <w:jc w:val="left"/>
         <w:rPr>
           <w:rFonts w:ascii="Times New Roman" w:cs="Times New Roman" w:eastAsia="Times New Roman" w:hAnsi="Times New Roman"/>
+          <w:sz w:val="28"/>
+          <w:szCs w:val="28"/>
+        </w:rPr>
+      </w:pPr>
+      <w:r>
+        <w:rPr>
+          <w:rFonts w:ascii="Times New Roman" w:cs="Times New Roman" w:eastAsia="Times New Roman" w:hAnsi="Times New Roman"/>
+          <w:sz w:val="28"/>
+          <w:szCs w:val="28"/>
+          <w:rtl w:val="0"/>
+        </w:rPr>
+        <w:t xml:space="preserve">Анализ на ангажираността</w:t>
+      </w:r>
+    </w:p>
+    <w:p>
+      <w:pPr>
+        <w:keepNext w:val="0"/>
+        <w:keepLines w:val="0"/>
+        <w:pageBreakBefore w:val="0"/>
+        <w:widowControl w:val="1"/>
+        <w:pBdr>
+          <w:top w:space="0" w:sz="0" w:val="nil"/>
+          <w:left w:space="0" w:sz="0" w:val="nil"/>
+          <w:bottom w:space="0" w:sz="0" w:val="nil"/>
+          <w:right w:space="0" w:sz="0" w:val="nil"/>
+          <w:between w:space="0" w:sz="0" w:val="nil"/>
+        </w:pBdr>
+        <w:shd w:fill="auto" w:val="clear"/>
+        <w:spacing w:after="160" w:before="0" w:line="259" w:lineRule="auto"/>
+        <w:ind w:left="0" w:right="0" w:firstLine="0"/>
+        <w:jc w:val="left"/>
+        <w:rPr>
+          <w:rFonts w:ascii="Times New Roman" w:cs="Times New Roman" w:eastAsia="Times New Roman" w:hAnsi="Times New Roman"/>
+          <w:b w:val="1"/>
+          <w:sz w:val="28"/>
+          <w:szCs w:val="28"/>
+        </w:rPr>
+      </w:pPr>
+      <w:r>
+        <w:rPr>
+          <w:rFonts w:ascii="Times New Roman" w:cs="Times New Roman" w:eastAsia="Times New Roman" w:hAnsi="Times New Roman"/>
+          <w:sz w:val="28"/>
+          <w:szCs w:val="28"/>
+          <w:rtl w:val="0"/>
+        </w:rPr>
+        <w:t xml:space="preserve">Въпреки по-малкия брой участници, най-успешна от трите кампании от гледна точка на кликове е </w:t>
+      </w:r>
+      <w:r>
+        <w:rPr>
+          <w:rFonts w:ascii="Times New Roman" w:cs="Times New Roman" w:eastAsia="Times New Roman" w:hAnsi="Times New Roman"/>
+          <w:b w:val="1"/>
+          <w:sz w:val="28"/>
+          <w:szCs w:val="28"/>
+          <w:rtl w:val="0"/>
+        </w:rPr>
+        <w:t xml:space="preserve">1178</w:t>
+      </w:r>
+      <w:r>
+        <w:rPr>
+          <w:rFonts w:ascii="Times New Roman" w:cs="Times New Roman" w:eastAsia="Times New Roman" w:hAnsi="Times New Roman"/>
+          <w:sz w:val="28"/>
+          <w:szCs w:val="28"/>
+          <w:rtl w:val="0"/>
+        </w:rPr>
+        <w:t xml:space="preserve">. Кампания </w:t>
+      </w:r>
+      <w:r>
+        <w:rPr>
+          <w:rFonts w:ascii="Times New Roman" w:cs="Times New Roman" w:eastAsia="Times New Roman" w:hAnsi="Times New Roman"/>
+          <w:b w:val="1"/>
+          <w:sz w:val="28"/>
+          <w:szCs w:val="28"/>
+          <w:rtl w:val="0"/>
+        </w:rPr>
+        <w:t xml:space="preserve">916 </w:t>
+      </w:r>
+      <w:r>
+        <w:rPr>
+          <w:rFonts w:ascii="Times New Roman" w:cs="Times New Roman" w:eastAsia="Times New Roman" w:hAnsi="Times New Roman"/>
+          <w:sz w:val="28"/>
+          <w:szCs w:val="28"/>
+          <w:rtl w:val="0"/>
+        </w:rPr>
+        <w:t xml:space="preserve">е очаквано с най-малък успех.</w:t>
+      </w:r>
+      <w:r>
+        <w:rPr>
+          <w:rFonts w:ascii="Times New Roman" w:cs="Times New Roman" w:eastAsia="Times New Roman" w:hAnsi="Times New Roman"/>
+          <w:b w:val="1"/>
+          <w:sz w:val="28"/>
+          <w:szCs w:val="28"/>
+          <w:rtl w:val="0"/>
+        </w:rPr>
+        <w:t xml:space="preserve"> </w:t>
+      </w:r>
+    </w:p>
+    <w:p>
+      <w:pPr>
+        <w:keepNext w:val="0"/>
+        <w:keepLines w:val="0"/>
+        <w:pageBreakBefore w:val="0"/>
+        <w:widowControl w:val="1"/>
+        <w:pBdr>
+          <w:top w:space="0" w:sz="0" w:val="nil"/>
+          <w:left w:space="0" w:sz="0" w:val="nil"/>
+          <w:bottom w:space="0" w:sz="0" w:val="nil"/>
+          <w:right w:space="0" w:sz="0" w:val="nil"/>
+          <w:between w:space="0" w:sz="0" w:val="nil"/>
+        </w:pBdr>
+        <w:shd w:fill="auto" w:val="clear"/>
+        <w:spacing w:after="160" w:before="0" w:line="259" w:lineRule="auto"/>
+        <w:ind w:left="0" w:right="0" w:firstLine="0"/>
+        <w:jc w:val="left"/>
+        <w:rPr>
+          <w:rFonts w:ascii="Times New Roman" w:cs="Times New Roman" w:eastAsia="Times New Roman" w:hAnsi="Times New Roman"/>
           <w:color w:val="ff0000"/>
           <w:sz w:val="28"/>
           <w:szCs w:val="28"/>
@@ -4937,10 +5024,150 @@
           <w:color w:val="ff0000"/>
           <w:sz w:val="28"/>
           <w:szCs w:val="28"/>
-          <w:rtl w:val="0"/>
-        </w:rPr>
-        <w:t xml:space="preserve">Анализ на ангажираността</w:t>
-        <w:br w:type="textWrapping"/>
+        </w:rPr>
+        <w:drawing>
+          <wp:inline distB="114300" distT="114300" distL="114300" distR="114300">
+            <wp:extent cx="5760410" cy="863600"/>
+            <wp:effectExtent b="0" l="0" r="0" t="0"/>
+            <wp:docPr id="2120053997" name="image22.png"/>
+            <a:graphic>
+              <a:graphicData uri="http://schemas.openxmlformats.org/drawingml/2006/picture">
+                <pic:pic>
+                  <pic:nvPicPr>
+                    <pic:cNvPr id="0" name="image22.png"/>
+                    <pic:cNvPicPr preferRelativeResize="0"/>
+                  </pic:nvPicPr>
+                  <pic:blipFill>
+                    <a:blip r:embed="rId28"/>
+                    <a:srcRect b="0" l="0" r="0" t="0"/>
+                    <a:stretch>
+                      <a:fillRect/>
+                    </a:stretch>
+                  </pic:blipFill>
+                  <pic:spPr>
+                    <a:xfrm>
+                      <a:off x="0" y="0"/>
+                      <a:ext cx="5760410" cy="863600"/>
+                    </a:xfrm>
+                    <a:prstGeom prst="rect"/>
+                    <a:ln/>
+                  </pic:spPr>
+                </pic:pic>
+              </a:graphicData>
+            </a:graphic>
+          </wp:inline>
+        </w:drawing>
+      </w:r>
+      <w:r>
+        <w:rPr>
+          <w:rtl w:val="0"/>
+        </w:rPr>
+      </w:r>
+    </w:p>
+    <w:p>
+      <w:pPr>
+        <w:spacing w:after="200" w:line="240" w:lineRule="auto"/>
+        <w:jc w:val="center"/>
+        <w:rPr>
+          <w:i w:val="1"/>
+          <w:color w:val="0e2841"/>
+          <w:sz w:val="18"/>
+          <w:szCs w:val="18"/>
+        </w:rPr>
+      </w:pPr>
+      <w:r>
+        <w:rPr>
+          <w:i w:val="1"/>
+          <w:color w:val="0e2841"/>
+          <w:sz w:val="18"/>
+          <w:szCs w:val="18"/>
+          <w:rtl w:val="0"/>
+        </w:rPr>
+        <w:t xml:space="preserve">Фигура 17. Брой кликове  за всяка кампания</w:t>
+      </w:r>
+    </w:p>
+    <w:p>
+      <w:pPr>
+        <w:spacing w:after="200" w:line="240" w:lineRule="auto"/>
+        <w:jc w:val="center"/>
+        <w:rPr>
+          <w:i w:val="1"/>
+          <w:color w:val="0e2841"/>
+          <w:sz w:val="18"/>
+          <w:szCs w:val="18"/>
+        </w:rPr>
+      </w:pPr>
+      <w:r>
+        <w:rPr>
+          <w:i w:val="1"/>
+          <w:color w:val="0e2841"/>
+          <w:sz w:val="18"/>
+          <w:szCs w:val="18"/>
+        </w:rPr>
+        <w:drawing>
+          <wp:inline distB="114300" distT="114300" distL="114300" distR="114300">
+            <wp:extent cx="5760410" cy="2159000"/>
+            <wp:effectExtent b="0" l="0" r="0" t="0"/>
+            <wp:docPr id="2120053983" name="image23.png"/>
+            <a:graphic>
+              <a:graphicData uri="http://schemas.openxmlformats.org/drawingml/2006/picture">
+                <pic:pic>
+                  <pic:nvPicPr>
+                    <pic:cNvPr id="0" name="image23.png"/>
+                    <pic:cNvPicPr preferRelativeResize="0"/>
+                  </pic:nvPicPr>
+                  <pic:blipFill>
+                    <a:blip r:embed="rId29"/>
+                    <a:srcRect b="0" l="0" r="0" t="0"/>
+                    <a:stretch>
+                      <a:fillRect/>
+                    </a:stretch>
+                  </pic:blipFill>
+                  <pic:spPr>
+                    <a:xfrm>
+                      <a:off x="0" y="0"/>
+                      <a:ext cx="5760410" cy="2159000"/>
+                    </a:xfrm>
+                    <a:prstGeom prst="rect"/>
+                    <a:ln/>
+                  </pic:spPr>
+                </pic:pic>
+              </a:graphicData>
+            </a:graphic>
+          </wp:inline>
+        </w:drawing>
+      </w:r>
+      <w:r>
+        <w:rPr>
+          <w:rtl w:val="0"/>
+        </w:rPr>
+      </w:r>
+    </w:p>
+    <w:p>
+      <w:pPr>
+        <w:spacing w:after="200" w:line="240" w:lineRule="auto"/>
+        <w:jc w:val="center"/>
+        <w:rPr>
+          <w:rFonts w:ascii="Times New Roman" w:cs="Times New Roman" w:eastAsia="Times New Roman" w:hAnsi="Times New Roman"/>
+          <w:color w:val="ff0000"/>
+          <w:sz w:val="28"/>
+          <w:szCs w:val="28"/>
+        </w:rPr>
+      </w:pPr>
+      <w:r>
+        <w:rPr>
+          <w:i w:val="1"/>
+          <w:color w:val="0e2841"/>
+          <w:sz w:val="18"/>
+          <w:szCs w:val="18"/>
+          <w:rtl w:val="0"/>
+        </w:rPr>
+        <w:t xml:space="preserve">Фигура 18. Брой кликове за всяка кампания (графично)</w:t>
+      </w:r>
+      <w:r>
+        <w:rPr>
+          <w:rtl w:val="0"/>
+        </w:rPr>
       </w:r>
     </w:p>
     <w:p>
@@ -5011,7 +5238,7 @@
           <w:szCs w:val="28"/>
           <w:rtl w:val="0"/>
         </w:rPr>
-        <w:t xml:space="preserve">Времевият анализ на dataset-а ни показва, че всичко записи се случват в рамките на ден.</w:t>
+        <w:t xml:space="preserve">Времевият анализ на dataset-а ни показва, че всички записи се случват в рамките на ден.</w:t>
       </w:r>
     </w:p>
     <w:p>
@@ -5047,16 +5274,16 @@
           <wp:inline distB="114300" distT="114300" distL="114300" distR="114300">
             <wp:extent cx="5760410" cy="711200"/>
             <wp:effectExtent b="0" l="0" r="0" t="0"/>
-            <wp:docPr id="2120053979" name="image10.png"/>
+            <wp:docPr id="2120053979" name="image7.png"/>
             <a:graphic>
               <a:graphicData uri="http://schemas.openxmlformats.org/drawingml/2006/picture">
                 <pic:pic>
                   <pic:nvPicPr>
-                    <pic:cNvPr id="0" name="image10.png"/>
+                    <pic:cNvPr id="0" name="image7.png"/>
                     <pic:cNvPicPr preferRelativeResize="0"/>
                   </pic:nvPicPr>
                   <pic:blipFill>
-                    <a:blip r:embed="rId28"/>
+                    <a:blip r:embed="rId30"/>
                     <a:srcRect b="0" l="0" r="0" t="0"/>
                     <a:stretch>
                       <a:fillRect/>
@@ -5101,82 +5328,60 @@
           <w:szCs w:val="18"/>
           <w:rtl w:val="0"/>
         </w:rPr>
-        <w:t xml:space="preserve">Фигура </w:t>
-      </w:r>
-      <w:r>
-        <w:rPr>
-          <w:i w:val="1"/>
-          <w:color w:val="ff0000"/>
-          <w:sz w:val="18"/>
-          <w:szCs w:val="18"/>
-          <w:rtl w:val="0"/>
-        </w:rPr>
-        <w:t xml:space="preserve">**.</w:t>
-      </w:r>
-      <w:r>
+        <w:t xml:space="preserve">Фигура 19. Времево разпределение</w:t>
+      </w:r>
+    </w:p>
+    <w:p>
+      <w:pPr>
+        <w:spacing w:after="200" w:line="240" w:lineRule="auto"/>
+        <w:rPr>
+          <w:rFonts w:ascii="Times New Roman" w:cs="Times New Roman" w:eastAsia="Times New Roman" w:hAnsi="Times New Roman"/>
+          <w:sz w:val="28"/>
+          <w:szCs w:val="28"/>
+        </w:rPr>
+      </w:pPr>
+      <w:r>
+        <w:rPr>
+          <w:rFonts w:ascii="Times New Roman" w:cs="Times New Roman" w:eastAsia="Times New Roman" w:hAnsi="Times New Roman"/>
+          <w:sz w:val="28"/>
+          <w:szCs w:val="28"/>
+          <w:rtl w:val="0"/>
+        </w:rPr>
+        <w:t xml:space="preserve">Можем да проследим в какъв времеви период е продължила всяка една от кампаниите.</w:t>
+      </w:r>
+    </w:p>
+    <w:p>
+      <w:pPr>
+        <w:spacing w:after="200" w:line="240" w:lineRule="auto"/>
+        <w:jc w:val="center"/>
         <w:rPr>
           <w:i w:val="1"/>
           <w:color w:val="0e2841"/>
           <w:sz w:val="18"/>
           <w:szCs w:val="18"/>
-          <w:rtl w:val="0"/>
-        </w:rPr>
-        <w:t xml:space="preserve"> Времево разпределение</w:t>
-      </w:r>
-    </w:p>
-    <w:p>
-      <w:pPr>
-        <w:spacing w:after="200" w:line="240" w:lineRule="auto"/>
-        <w:rPr>
-          <w:rFonts w:ascii="Times New Roman" w:cs="Times New Roman" w:eastAsia="Times New Roman" w:hAnsi="Times New Roman"/>
-          <w:color w:val="0e2841"/>
-          <w:sz w:val="28"/>
-          <w:szCs w:val="28"/>
-        </w:rPr>
-      </w:pPr>
-      <w:r>
-        <w:rPr>
-          <w:rFonts w:ascii="Times New Roman" w:cs="Times New Roman" w:eastAsia="Times New Roman" w:hAnsi="Times New Roman"/>
-          <w:color w:val="0e2841"/>
-          <w:sz w:val="28"/>
-          <w:szCs w:val="28"/>
-          <w:rtl w:val="0"/>
-        </w:rPr>
-        <w:t xml:space="preserve">Можем да проследим в какъв времеви период е продължила всяка една от кампаниите.</w:t>
-      </w:r>
-    </w:p>
-    <w:p>
-      <w:pPr>
-        <w:spacing w:after="200" w:line="240" w:lineRule="auto"/>
-        <w:jc w:val="center"/>
+        </w:rPr>
+      </w:pPr>
+      <w:r>
         <w:rPr>
           <w:i w:val="1"/>
           <w:color w:val="0e2841"/>
           <w:sz w:val="18"/>
           <w:szCs w:val="18"/>
         </w:rPr>
-      </w:pPr>
-      <w:r>
-        <w:rPr>
-          <w:i w:val="1"/>
-          <w:color w:val="0e2841"/>
-          <w:sz w:val="18"/>
-          <w:szCs w:val="18"/>
-        </w:rPr>
         <w:drawing>
           <wp:inline distB="114300" distT="114300" distL="114300" distR="114300">
             <wp:extent cx="5760410" cy="2425700"/>
             <wp:effectExtent b="0" l="0" r="0" t="0"/>
-            <wp:docPr id="2120053980" name="image22.png"/>
+            <wp:docPr id="2120053980" name="image19.png"/>
             <a:graphic>
               <a:graphicData uri="http://schemas.openxmlformats.org/drawingml/2006/picture">
                 <pic:pic>
                   <pic:nvPicPr>
-                    <pic:cNvPr id="0" name="image22.png"/>
+                    <pic:cNvPr id="0" name="image19.png"/>
                     <pic:cNvPicPr preferRelativeResize="0"/>
                   </pic:nvPicPr>
                   <pic:blipFill>
-                    <a:blip r:embed="rId29"/>
+                    <a:blip r:embed="rId31"/>
                     <a:srcRect b="0" l="0" r="0" t="0"/>
                     <a:stretch>
                       <a:fillRect/>
@@ -5221,61 +5426,41 @@
           <w:szCs w:val="18"/>
           <w:rtl w:val="0"/>
         </w:rPr>
-        <w:t xml:space="preserve">Фигура </w:t>
-      </w:r>
-      <w:r>
-        <w:rPr>
-          <w:i w:val="1"/>
-          <w:color w:val="ff0000"/>
-          <w:sz w:val="18"/>
-          <w:szCs w:val="18"/>
-          <w:rtl w:val="0"/>
-        </w:rPr>
-        <w:t xml:space="preserve">**.</w:t>
-      </w:r>
-      <w:r>
+        <w:t xml:space="preserve">Фигура 20. Времево разпределение за кампаниите (по дни)</w:t>
+      </w:r>
+    </w:p>
+    <w:p>
+      <w:pPr>
+        <w:spacing w:after="200" w:line="240" w:lineRule="auto"/>
+        <w:jc w:val="center"/>
         <w:rPr>
           <w:i w:val="1"/>
           <w:color w:val="0e2841"/>
           <w:sz w:val="18"/>
           <w:szCs w:val="18"/>
-          <w:rtl w:val="0"/>
-        </w:rPr>
-        <w:t xml:space="preserve"> Времево разпределение за кампаниите (по дни)</w:t>
-      </w:r>
-    </w:p>
-    <w:p>
-      <w:pPr>
-        <w:spacing w:after="200" w:line="240" w:lineRule="auto"/>
-        <w:jc w:val="center"/>
+        </w:rPr>
+      </w:pPr>
+      <w:r>
         <w:rPr>
           <w:i w:val="1"/>
           <w:color w:val="0e2841"/>
           <w:sz w:val="18"/>
           <w:szCs w:val="18"/>
         </w:rPr>
-      </w:pPr>
-      <w:r>
-        <w:rPr>
-          <w:i w:val="1"/>
-          <w:color w:val="0e2841"/>
-          <w:sz w:val="18"/>
-          <w:szCs w:val="18"/>
-        </w:rPr>
         <w:drawing>
           <wp:inline distB="114300" distT="114300" distL="114300" distR="114300">
             <wp:extent cx="5760410" cy="2133600"/>
             <wp:effectExtent b="0" l="0" r="0" t="0"/>
-            <wp:docPr id="2120053982" name="image23.png"/>
+            <wp:docPr id="2120053984" name="image13.png"/>
             <a:graphic>
               <a:graphicData uri="http://schemas.openxmlformats.org/drawingml/2006/picture">
                 <pic:pic>
                   <pic:nvPicPr>
-                    <pic:cNvPr id="0" name="image23.png"/>
+                    <pic:cNvPr id="0" name="image13.png"/>
                     <pic:cNvPicPr preferRelativeResize="0"/>
                   </pic:nvPicPr>
                   <pic:blipFill>
-                    <a:blip r:embed="rId30"/>
+                    <a:blip r:embed="rId32"/>
                     <a:srcRect b="0" l="0" r="0" t="0"/>
                     <a:stretch>
                       <a:fillRect/>
@@ -5320,27 +5505,7 @@
           <w:szCs w:val="18"/>
           <w:rtl w:val="0"/>
         </w:rPr>
-        <w:t xml:space="preserve">Фигура </w:t>
-      </w:r>
-      <w:r>
-        <w:rPr>
-          <w:i w:val="1"/>
-          <w:color w:val="ff0000"/>
-          <w:sz w:val="18"/>
-          <w:szCs w:val="18"/>
-          <w:rtl w:val="0"/>
-        </w:rPr>
-        <w:t xml:space="preserve">**.</w:t>
-      </w:r>
-      <w:r>
-        <w:rPr>
-          <w:i w:val="1"/>
-          <w:color w:val="0e2841"/>
-          <w:sz w:val="18"/>
-          <w:szCs w:val="18"/>
-          <w:rtl w:val="0"/>
-        </w:rPr>
-        <w:t xml:space="preserve"> Времево разпределение за кампаниите по дни (графично)</w:t>
+        <w:t xml:space="preserve">Фигура 21. Времево разпределение за кампаниите по дни (графично)</w:t>
       </w:r>
     </w:p>
     <w:p>
@@ -5603,7 +5768,7 @@
           <w:szCs w:val="28"/>
         </w:rPr>
       </w:pPr>
-      <w:hyperlink r:id="rId31">
+      <w:hyperlink r:id="rId33">
         <w:r>
           <w:rPr>
             <w:rFonts w:ascii="Times New Roman" w:cs="Times New Roman" w:eastAsia="Times New Roman" w:hAnsi="Times New Roman"/>
@@ -5724,7 +5889,7 @@
           <w:vertAlign w:val="baseline"/>
         </w:rPr>
       </w:pPr>
-      <w:hyperlink r:id="rId32">
+      <w:hyperlink r:id="rId34">
         <w:r>
           <w:rPr>
             <w:rFonts w:ascii="Times New Roman" w:cs="Times New Roman" w:eastAsia="Times New Roman" w:hAnsi="Times New Roman"/>
@@ -5784,7 +5949,7 @@
           <w:vertAlign w:val="baseline"/>
         </w:rPr>
       </w:pPr>
-      <w:hyperlink r:id="rId33">
+      <w:hyperlink r:id="rId35">
         <w:r>
           <w:rPr>
             <w:rFonts w:ascii="Times New Roman" w:cs="Times New Roman" w:eastAsia="Times New Roman" w:hAnsi="Times New Roman"/>
@@ -5809,49 +5974,8 @@
         </w:rPr>
       </w:r>
     </w:p>
-    <w:p>
-      <w:pPr>
-        <w:keepNext w:val="0"/>
-        <w:keepLines w:val="0"/>
-        <w:pageBreakBefore w:val="0"/>
-        <w:widowControl w:val="1"/>
-        <w:numPr>
-          <w:ilvl w:val="0"/>
-          <w:numId w:val="3"/>
-        </w:numPr>
-        <w:pBdr>
-          <w:top w:space="0" w:sz="0" w:val="nil"/>
-          <w:left w:space="0" w:sz="0" w:val="nil"/>
-          <w:bottom w:space="0" w:sz="0" w:val="nil"/>
-          <w:right w:space="0" w:sz="0" w:val="nil"/>
-          <w:between w:space="0" w:sz="0" w:val="nil"/>
-        </w:pBdr>
-        <w:shd w:fill="auto" w:val="clear"/>
-        <w:spacing w:after="160" w:before="0" w:line="259" w:lineRule="auto"/>
-        <w:ind w:left="720" w:right="0" w:hanging="360"/>
-        <w:jc w:val="left"/>
-        <w:rPr>
-          <w:rFonts w:ascii="Times New Roman" w:cs="Times New Roman" w:eastAsia="Times New Roman" w:hAnsi="Times New Roman"/>
-          <w:b w:val="0"/>
-          <w:i w:val="0"/>
-          <w:smallCaps w:val="0"/>
-          <w:strike w:val="0"/>
-          <w:color w:val="000000"/>
-          <w:sz w:val="28"/>
-          <w:szCs w:val="28"/>
-          <w:u w:val="none"/>
-          <w:shd w:fill="auto" w:val="clear"/>
-          <w:vertAlign w:val="baseline"/>
-        </w:rPr>
-      </w:pPr>
-      <w:r>
-        <w:rPr>
-          <w:rtl w:val="0"/>
-        </w:rPr>
-      </w:r>
-    </w:p>
     <w:sectPr>
-      <w:footerReference r:id="rId34" w:type="default"/>
+      <w:footerReference r:id="rId36" w:type="default"/>
       <w:pgSz w:h="16838" w:w="11906" w:orient="portrait"/>
       <w:pgMar w:bottom="1417" w:top="1417" w:left="1417" w:right="1417" w:header="708" w:footer="708"/>
       <w:pgNumType w:start="1"/>

</xml_diff>